<commit_message>
begin and end assets, some tweaks here and there, music, initial sounds added
</commit_message>
<xml_diff>
--- a/Art Refs/text scratch.docx
+++ b/Art Refs/text scratch.docx
@@ -169,10 +169,58 @@
       </w:r>
     </w:p>
     <w:p>
+      <w:r>
+        <w:t>Puerto Rico is a self-governed island associated with the United States located in the northeast Caribbean Sea. Its biome mostly consists of rainforest. Its notable animal is the parrot.</w:t>
+      </w:r>
+    </w:p>
+    <w:p>
+      <w:r>
+        <w:t xml:space="preserve">Climate describes the </w:t>
+      </w:r>
+      <w:r>
+        <w:t>pattern of weather over a long period of time at a specific region. This can be 30 years, or even over a century.</w:t>
+      </w:r>
+    </w:p>
+    <w:p>
+      <w:r>
+        <w:lastRenderedPageBreak/>
+        <w:t>Weather describes the atmospheric condition at a specific region, and specific period of time. This is typically in hour-by-hour, day-to-day.</w:t>
+      </w:r>
+    </w:p>
+    <w:p>
+      <w:r>
+        <w:t>Certain local areas can have a different pattern of weather than the main climate. This can be as small as a garden patch, or even be in a cave. As an example: a mountain or a hill can block the sunlight for most of the time, causing a cooler region.</w:t>
+      </w:r>
+    </w:p>
+    <w:p>
+      <w:r>
+        <w:t xml:space="preserve">These are rare types of weather that </w:t>
+      </w:r>
+      <w:r>
+        <w:t>can cause drastic change to a region</w:t>
+      </w:r>
+      <w:r>
+        <w:t xml:space="preserve">. </w:t>
+      </w:r>
+      <w:r>
+        <w:t>Their atmospheric condition such as wind speed and temperature are off the charts.</w:t>
+      </w:r>
+      <w:r>
+        <w:t xml:space="preserve"> </w:t>
+      </w:r>
+      <w:r>
+        <w:t>Severe</w:t>
+      </w:r>
+      <w:r>
+        <w:t xml:space="preserve"> weathers</w:t>
+      </w:r>
+      <w:r>
+        <w:t xml:space="preserve"> are considered to be dangerous, and can put you in a perilous situation</w:t>
+      </w:r>
+      <w:r>
+        <w:t>.</w:t>
+      </w:r>
       <w:bookmarkStart w:id="0" w:name="_GoBack"/>
-      <w:r>
-        <w:t>Puerto Rico is a self-governed island associated with the United States located in the northeast Caribbean Sea. Its biome mostly consists of rainforest. Its notable animal is the parrot.</w:t>
-      </w:r>
       <w:bookmarkEnd w:id="0"/>
     </w:p>
     <w:sectPr>

</xml_diff>